<commit_message>
updating status for Connor
</commit_message>
<xml_diff>
--- a/TestCaseExecution/TestCaseAssignment.docx
+++ b/TestCaseExecution/TestCaseAssignment.docx
@@ -1,6 +1,6 @@
 
 <file path=word/document.xml><?xml version="1.0" encoding="utf-8"?>
-<w:document xmlns:wpc="http://schemas.microsoft.com/office/word/2010/wordprocessingCanvas" xmlns:cx="http://schemas.microsoft.com/office/drawing/2014/chartex" xmlns:cx1="http://schemas.microsoft.com/office/drawing/2015/9/8/chartex" xmlns:cx2="http://schemas.microsoft.com/office/drawing/2015/10/21/chartex" xmlns:cx3="http://schemas.microsoft.com/office/drawing/2016/5/9/chartex" xmlns:cx4="http://schemas.microsoft.com/office/drawing/2016/5/10/chartex" xmlns:cx5="http://schemas.microsoft.com/office/drawing/2016/5/11/chartex" xmlns:cx6="http://schemas.microsoft.com/office/drawing/2016/5/12/chartex" xmlns:cx7="http://schemas.microsoft.com/office/drawing/2016/5/13/chartex" xmlns:cx8="http://schemas.microsoft.com/office/drawing/2016/5/14/chartex" xmlns:mc="http://schemas.openxmlformats.org/markup-compatibility/2006" xmlns:o="urn:schemas-microsoft-com:office:office" xmlns:r="http://schemas.openxmlformats.org/officeDocument/2006/relationships" xmlns:m="http://schemas.openxmlformats.org/officeDocument/2006/math" xmlns:v="urn:schemas-microsoft-com:vml" xmlns:wp14="http://schemas.microsoft.com/office/word/2010/wordprocessingDrawing" xmlns:wp="http://schemas.openxmlformats.org/drawingml/2006/wordprocessingDrawing" xmlns:w10="urn:schemas-microsoft-com:office:word" xmlns:w="http://schemas.openxmlformats.org/wordprocessingml/2006/main" xmlns:w14="http://schemas.microsoft.com/office/word/2010/wordml" xmlns:w15="http://schemas.microsoft.com/office/word/2012/wordml" xmlns:w16se="http://schemas.microsoft.com/office/word/2015/wordml/symex" xmlns:wpg="http://schemas.microsoft.com/office/word/2010/wordprocessingGroup" xmlns:wpi="http://schemas.microsoft.com/office/word/2010/wordprocessingInk" xmlns:wne="http://schemas.microsoft.com/office/word/2006/wordml" xmlns:wps="http://schemas.microsoft.com/office/word/2010/wordprocessingShape" mc:Ignorable="w14 w15 w16se wp14">
+<w:document xmlns:wpc="http://schemas.microsoft.com/office/word/2010/wordprocessingCanvas" xmlns:mo="http://schemas.microsoft.com/office/mac/office/2008/main" xmlns:mc="http://schemas.openxmlformats.org/markup-compatibility/2006" xmlns:mv="urn:schemas-microsoft-com:mac:vml" xmlns:o="urn:schemas-microsoft-com:office:office" xmlns:r="http://schemas.openxmlformats.org/officeDocument/2006/relationships" xmlns:m="http://schemas.openxmlformats.org/officeDocument/2006/math" xmlns:v="urn:schemas-microsoft-com:vml" xmlns:wp14="http://schemas.microsoft.com/office/word/2010/wordprocessingDrawing" xmlns:wp="http://schemas.openxmlformats.org/drawingml/2006/wordprocessingDrawing" xmlns:w10="urn:schemas-microsoft-com:office:word" xmlns:w="http://schemas.openxmlformats.org/wordprocessingml/2006/main" xmlns:w14="http://schemas.microsoft.com/office/word/2010/wordml" xmlns:w15="http://schemas.microsoft.com/office/word/2012/wordml" xmlns:wpg="http://schemas.microsoft.com/office/word/2010/wordprocessingGroup" xmlns:wpi="http://schemas.microsoft.com/office/word/2010/wordprocessingInk" xmlns:wne="http://schemas.microsoft.com/office/word/2006/wordml" xmlns:wps="http://schemas.microsoft.com/office/word/2010/wordprocessingShape" mc:Ignorable="w14 w15 wp14">
   <w:body>
     <w:tbl>
       <w:tblPr>
@@ -54,7 +54,31 @@
           <w:tcPr>
             <w:tcW w:w="3117" w:type="dxa"/>
           </w:tcPr>
-          <w:p/>
+          <w:p>
+            <w:pPr>
+              <w:rPr>
+                <w:b/>
+              </w:rPr>
+            </w:pPr>
+            <w:r>
+              <w:rPr>
+                <w:b/>
+              </w:rPr>
+              <w:t xml:space="preserve">Status + </w:t>
+            </w:r>
+            <w:r>
+              <w:rPr>
+                <w:b/>
+              </w:rPr>
+              <w:t>Passed/Failed? Bugs written up</w:t>
+            </w:r>
+            <w:r>
+              <w:rPr>
+                <w:b/>
+              </w:rPr>
+              <w:t>?</w:t>
+            </w:r>
+          </w:p>
         </w:tc>
       </w:tr>
       <w:tr>
@@ -169,6 +193,135 @@
             <w:tcW w:w="3117" w:type="dxa"/>
           </w:tcPr>
           <w:p/>
+        </w:tc>
+        <w:tc>
+          <w:tcPr>
+            <w:tcW w:w="3117" w:type="dxa"/>
+          </w:tcPr>
+          <w:p/>
+        </w:tc>
+      </w:tr>
+      <w:tr>
+        <w:tc>
+          <w:tcPr>
+            <w:tcW w:w="3116" w:type="dxa"/>
+          </w:tcPr>
+          <w:p>
+            <w:r>
+              <w:t>Zooming out</w:t>
+            </w:r>
+          </w:p>
+        </w:tc>
+        <w:tc>
+          <w:tcPr>
+            <w:tcW w:w="3117" w:type="dxa"/>
+          </w:tcPr>
+          <w:p/>
+        </w:tc>
+        <w:tc>
+          <w:tcPr>
+            <w:tcW w:w="3117" w:type="dxa"/>
+          </w:tcPr>
+          <w:p/>
+        </w:tc>
+      </w:tr>
+      <w:tr>
+        <w:tc>
+          <w:tcPr>
+            <w:tcW w:w="3116" w:type="dxa"/>
+          </w:tcPr>
+          <w:p>
+            <w:r>
+              <w:t xml:space="preserve">Integral Panel </w:t>
+            </w:r>
+            <w:r>
+              <w:tab/>
+            </w:r>
+          </w:p>
+          <w:p>
+            <w:r>
+              <w:t>Changing x1 and x2 values</w:t>
+            </w:r>
+          </w:p>
+          <w:p>
+            <w:r>
+              <w:tab/>
+              <w:t>Trapezium</w:t>
+            </w:r>
+          </w:p>
+          <w:p>
+            <w:r>
+              <w:tab/>
+              <w:t>Simpson</w:t>
+            </w:r>
+          </w:p>
+          <w:p>
+            <w:r>
+              <w:tab/>
+              <w:t>Gauss</w:t>
+            </w:r>
+          </w:p>
+        </w:tc>
+        <w:tc>
+          <w:tcPr>
+            <w:tcW w:w="3117" w:type="dxa"/>
+          </w:tcPr>
+          <w:p/>
+        </w:tc>
+        <w:tc>
+          <w:tcPr>
+            <w:tcW w:w="3117" w:type="dxa"/>
+          </w:tcPr>
+          <w:p/>
+        </w:tc>
+      </w:tr>
+      <w:tr>
+        <w:tc>
+          <w:tcPr>
+            <w:tcW w:w="3116" w:type="dxa"/>
+          </w:tcPr>
+          <w:p>
+            <w:r>
+              <w:t>Showing/hiding degree of freedom (correct for different</w:t>
+            </w:r>
+            <w:r>
+              <w:t xml:space="preserve"> types of functions) </w:t>
+            </w:r>
+          </w:p>
+        </w:tc>
+        <w:tc>
+          <w:tcPr>
+            <w:tcW w:w="3117" w:type="dxa"/>
+          </w:tcPr>
+          <w:p/>
+        </w:tc>
+        <w:tc>
+          <w:tcPr>
+            <w:tcW w:w="3117" w:type="dxa"/>
+          </w:tcPr>
+          <w:p/>
+        </w:tc>
+      </w:tr>
+      <w:tr>
+        <w:tc>
+          <w:tcPr>
+            <w:tcW w:w="3116" w:type="dxa"/>
+          </w:tcPr>
+          <w:p>
+            <w:r>
+              <w:t>Position indicator (bottom right corner)</w:t>
+            </w:r>
+          </w:p>
+        </w:tc>
+        <w:tc>
+          <w:tcPr>
+            <w:tcW w:w="3117" w:type="dxa"/>
+          </w:tcPr>
+          <w:p>
+            <w:r>
+              <w:t>Connor</w:t>
+            </w:r>
+          </w:p>
         </w:tc>
         <w:tc>
           <w:tcPr>
@@ -187,131 +340,6 @@
           </w:tcPr>
           <w:p>
             <w:r>
-              <w:t>Zooming out</w:t>
-            </w:r>
-          </w:p>
-        </w:tc>
-        <w:tc>
-          <w:tcPr>
-            <w:tcW w:w="3117" w:type="dxa"/>
-          </w:tcPr>
-          <w:p/>
-        </w:tc>
-        <w:tc>
-          <w:tcPr>
-            <w:tcW w:w="3117" w:type="dxa"/>
-          </w:tcPr>
-          <w:p/>
-        </w:tc>
-      </w:tr>
-      <w:tr>
-        <w:tc>
-          <w:tcPr>
-            <w:tcW w:w="3116" w:type="dxa"/>
-          </w:tcPr>
-          <w:p>
-            <w:r>
-              <w:t xml:space="preserve">Integral Panel </w:t>
-            </w:r>
-            <w:r>
-              <w:tab/>
-            </w:r>
-          </w:p>
-          <w:p>
-            <w:r>
-              <w:t>Changing x1 and x2 values</w:t>
-            </w:r>
-          </w:p>
-          <w:p>
-            <w:r>
-              <w:tab/>
-              <w:t>Trapezium</w:t>
-            </w:r>
-          </w:p>
-          <w:p>
-            <w:r>
-              <w:tab/>
-              <w:t>Simpson</w:t>
-            </w:r>
-          </w:p>
-          <w:p>
-            <w:r>
-              <w:tab/>
-              <w:t>Gauss</w:t>
-            </w:r>
-          </w:p>
-        </w:tc>
-        <w:tc>
-          <w:tcPr>
-            <w:tcW w:w="3117" w:type="dxa"/>
-          </w:tcPr>
-          <w:p/>
-        </w:tc>
-        <w:tc>
-          <w:tcPr>
-            <w:tcW w:w="3117" w:type="dxa"/>
-          </w:tcPr>
-          <w:p/>
-        </w:tc>
-      </w:tr>
-      <w:tr>
-        <w:tc>
-          <w:tcPr>
-            <w:tcW w:w="3116" w:type="dxa"/>
-          </w:tcPr>
-          <w:p>
-            <w:r>
-              <w:t>Showing/hiding degree of freedom (correct for different</w:t>
-            </w:r>
-            <w:r>
-              <w:t xml:space="preserve"> types of functions) </w:t>
-            </w:r>
-          </w:p>
-        </w:tc>
-        <w:tc>
-          <w:tcPr>
-            <w:tcW w:w="3117" w:type="dxa"/>
-          </w:tcPr>
-          <w:p/>
-        </w:tc>
-        <w:tc>
-          <w:tcPr>
-            <w:tcW w:w="3117" w:type="dxa"/>
-          </w:tcPr>
-          <w:p/>
-        </w:tc>
-      </w:tr>
-      <w:tr>
-        <w:tc>
-          <w:tcPr>
-            <w:tcW w:w="3116" w:type="dxa"/>
-          </w:tcPr>
-          <w:p>
-            <w:r>
-              <w:t>Position indicator (bottom right corner)</w:t>
-            </w:r>
-          </w:p>
-        </w:tc>
-        <w:tc>
-          <w:tcPr>
-            <w:tcW w:w="3117" w:type="dxa"/>
-          </w:tcPr>
-          <w:p/>
-        </w:tc>
-        <w:tc>
-          <w:tcPr>
-            <w:tcW w:w="3117" w:type="dxa"/>
-          </w:tcPr>
-          <w:p/>
-        </w:tc>
-      </w:tr>
-      <w:tr>
-        <w:tc>
-          <w:tcPr>
-            <w:tcW w:w="3116" w:type="dxa"/>
-          </w:tcPr>
-          <w:p>
-            <w:r>
               <w:t xml:space="preserve">Moving around the graph </w:t>
             </w:r>
           </w:p>
@@ -342,6 +370,9 @@
         </w:tc>
       </w:tr>
       <w:tr>
+        <w:trPr>
+          <w:trHeight w:val="1124"/>
+        </w:trPr>
         <w:tc>
           <w:tcPr>
             <w:tcW w:w="3116" w:type="dxa"/>
@@ -411,7 +442,14 @@
           <w:tcPr>
             <w:tcW w:w="3117" w:type="dxa"/>
           </w:tcPr>
-          <w:p/>
+          <w:p>
+            <w:r>
+              <w:t>All passed</w:t>
+            </w:r>
+            <w:r>
+              <w:t xml:space="preserve"> – working on unit tests</w:t>
+            </w:r>
+          </w:p>
         </w:tc>
       </w:tr>
       <w:tr>
@@ -451,7 +489,7 @@
 </file>
 
 <file path=word/styles.xml><?xml version="1.0" encoding="utf-8"?>
-<w:styles xmlns:mc="http://schemas.openxmlformats.org/markup-compatibility/2006" xmlns:r="http://schemas.openxmlformats.org/officeDocument/2006/relationships" xmlns:w="http://schemas.openxmlformats.org/wordprocessingml/2006/main" xmlns:w14="http://schemas.microsoft.com/office/word/2010/wordml" xmlns:w15="http://schemas.microsoft.com/office/word/2012/wordml" xmlns:w16se="http://schemas.microsoft.com/office/word/2015/wordml/symex" mc:Ignorable="w14 w15 w16se">
+<w:styles xmlns:mc="http://schemas.openxmlformats.org/markup-compatibility/2006" xmlns:r="http://schemas.openxmlformats.org/officeDocument/2006/relationships" xmlns:w="http://schemas.openxmlformats.org/wordprocessingml/2006/main" xmlns:w14="http://schemas.microsoft.com/office/word/2010/wordml" xmlns:w15="http://schemas.microsoft.com/office/word/2012/wordml" mc:Ignorable="w14 w15">
   <w:docDefaults>
     <w:rPrDefault>
       <w:rPr>
@@ -467,7 +505,7 @@
       </w:pPr>
     </w:pPrDefault>
   </w:docDefaults>
-  <w:latentStyles w:defLockedState="0" w:defUIPriority="99" w:defSemiHidden="0" w:defUnhideWhenUsed="0" w:defQFormat="0" w:count="374">
+  <w:latentStyles w:defLockedState="0" w:defUIPriority="99" w:defSemiHidden="0" w:defUnhideWhenUsed="0" w:defQFormat="0" w:count="382">
     <w:lsdException w:name="Normal" w:uiPriority="0" w:qFormat="1"/>
     <w:lsdException w:name="heading 1" w:uiPriority="9" w:qFormat="1"/>
     <w:lsdException w:name="heading 2" w:semiHidden="1" w:uiPriority="9" w:unhideWhenUsed="1" w:qFormat="1"/>
@@ -841,7 +879,6 @@
     <w:lsdException w:name="List Table 7 Colorful Accent 6" w:uiPriority="52"/>
     <w:lsdException w:name="Mention" w:semiHidden="1" w:unhideWhenUsed="1"/>
     <w:lsdException w:name="Smart Hyperlink" w:semiHidden="1" w:unhideWhenUsed="1"/>
-    <w:lsdException w:name="Hashtag" w:semiHidden="1" w:unhideWhenUsed="1"/>
   </w:latentStyles>
   <w:style w:type="paragraph" w:default="1" w:styleId="Normal">
     <w:name w:val="Normal"/>
@@ -883,6 +920,7 @@
       <w:spacing w:after="0" w:line="240" w:lineRule="auto"/>
     </w:pPr>
     <w:tblPr>
+      <w:tblInd w:w="0" w:type="dxa"/>
       <w:tblBorders>
         <w:top w:val="single" w:sz="4" w:space="0" w:color="auto"/>
         <w:left w:val="single" w:sz="4" w:space="0" w:color="auto"/>
@@ -891,6 +929,12 @@
         <w:insideH w:val="single" w:sz="4" w:space="0" w:color="auto"/>
         <w:insideV w:val="single" w:sz="4" w:space="0" w:color="auto"/>
       </w:tblBorders>
+      <w:tblCellMar>
+        <w:top w:w="0" w:type="dxa"/>
+        <w:left w:w="108" w:type="dxa"/>
+        <w:bottom w:w="0" w:type="dxa"/>
+        <w:right w:w="108" w:type="dxa"/>
+      </w:tblCellMar>
     </w:tblPr>
   </w:style>
 </w:styles>

</xml_diff>